<commit_message>
docs: add optional priority 1 to wbs
</commit_message>
<xml_diff>
--- a/docs/WBS.docx
+++ b/docs/WBS.docx
@@ -94,6 +94,9 @@
       <w:r>
         <w:t>Favorite stocks</w:t>
       </w:r>
+      <w:r>
+        <w:t xml:space="preserve"> (Priority 0 - optional)</w:t>
+      </w:r>
     </w:p>
     <w:p>
       <w:pPr>
@@ -143,22 +146,7 @@
         </w:numPr>
       </w:pPr>
       <w:r>
-        <w:t xml:space="preserve">List of user’s gameplays with the stock </w:t>
-      </w:r>
-      <w:r>
-        <w:t>(</w:t>
-      </w:r>
-      <w:r>
-        <w:t>Priority</w:t>
-      </w:r>
-      <w:r>
-        <w:t xml:space="preserve"> </w:t>
-      </w:r>
-      <w:r>
-        <w:t>1 - optional</w:t>
-      </w:r>
-      <w:r>
-        <w:t>)</w:t>
+        <w:t>List of user’s gameplays with the stock (Priority 1 - optional)</w:t>
       </w:r>
     </w:p>
     <w:p>
@@ -173,13 +161,118 @@
         <w:t xml:space="preserve">Leaderboard </w:t>
       </w:r>
       <w:r>
-        <w:t xml:space="preserve">regarding this stock </w:t>
-      </w:r>
-      <w:r>
-        <w:t xml:space="preserve">(Priority </w:t>
-      </w:r>
-      <w:r>
-        <w:t>2</w:t>
+        <w:t>regarding this stock (Priority 2 - optional)</w:t>
+      </w:r>
+    </w:p>
+    <w:p>
+      <w:pPr>
+        <w:pStyle w:val="Akapitzlist"/>
+        <w:numPr>
+          <w:ilvl w:val="1"/>
+          <w:numId w:val="1"/>
+        </w:numPr>
+      </w:pPr>
+      <w:r>
+        <w:t xml:space="preserve">Game options </w:t>
+      </w:r>
+      <w:r>
+        <w:t>dialog</w:t>
+      </w:r>
+    </w:p>
+    <w:p>
+      <w:pPr>
+        <w:pStyle w:val="Akapitzlist"/>
+        <w:numPr>
+          <w:ilvl w:val="1"/>
+          <w:numId w:val="1"/>
+        </w:numPr>
+      </w:pPr>
+      <w:r>
+        <w:t>Gameplay UI</w:t>
+      </w:r>
+    </w:p>
+    <w:p>
+      <w:pPr>
+        <w:pStyle w:val="Akapitzlist"/>
+        <w:numPr>
+          <w:ilvl w:val="2"/>
+          <w:numId w:val="1"/>
+        </w:numPr>
+      </w:pPr>
+      <w:r>
+        <w:t>Chart</w:t>
+      </w:r>
+    </w:p>
+    <w:p>
+      <w:pPr>
+        <w:pStyle w:val="Akapitzlist"/>
+        <w:numPr>
+          <w:ilvl w:val="2"/>
+          <w:numId w:val="1"/>
+        </w:numPr>
+      </w:pPr>
+      <w:r>
+        <w:t>List of opened positions</w:t>
+      </w:r>
+    </w:p>
+    <w:p>
+      <w:pPr>
+        <w:pStyle w:val="Akapitzlist"/>
+        <w:numPr>
+          <w:ilvl w:val="2"/>
+          <w:numId w:val="1"/>
+        </w:numPr>
+      </w:pPr>
+      <w:r>
+        <w:t xml:space="preserve">New option </w:t>
+      </w:r>
+      <w:r>
+        <w:t>dialog</w:t>
+      </w:r>
+    </w:p>
+    <w:p>
+      <w:pPr>
+        <w:pStyle w:val="Akapitzlist"/>
+        <w:numPr>
+          <w:ilvl w:val="2"/>
+          <w:numId w:val="1"/>
+        </w:numPr>
+      </w:pPr>
+      <w:r>
+        <w:t xml:space="preserve">Time handling </w:t>
+      </w:r>
+    </w:p>
+    <w:p>
+      <w:pPr>
+        <w:pStyle w:val="Akapitzlist"/>
+        <w:numPr>
+          <w:ilvl w:val="2"/>
+          <w:numId w:val="1"/>
+        </w:numPr>
+      </w:pPr>
+      <w:r>
+        <w:t>Session stats view</w:t>
+      </w:r>
+    </w:p>
+    <w:p>
+      <w:pPr>
+        <w:pStyle w:val="Akapitzlist"/>
+        <w:numPr>
+          <w:ilvl w:val="1"/>
+          <w:numId w:val="1"/>
+        </w:numPr>
+      </w:pPr>
+      <w:r>
+        <w:t>User’s g</w:t>
+      </w:r>
+      <w:r>
+        <w:t>ames history view</w:t>
+      </w:r>
+      <w:r>
+        <w:t xml:space="preserve"> (Priority </w:t>
+      </w:r>
+      <w:r>
+        <w:t>1</w:t>
       </w:r>
       <w:r>
         <w:t xml:space="preserve"> - optional)</w:t>
@@ -189,12 +282,51 @@
       <w:pPr>
         <w:pStyle w:val="Akapitzlist"/>
         <w:numPr>
+          <w:ilvl w:val="2"/>
+          <w:numId w:val="1"/>
+        </w:numPr>
+      </w:pPr>
+      <w:r>
+        <w:t>List of user’s games</w:t>
+      </w:r>
+    </w:p>
+    <w:p>
+      <w:pPr>
+        <w:pStyle w:val="Akapitzlist"/>
+        <w:numPr>
+          <w:ilvl w:val="3"/>
+          <w:numId w:val="1"/>
+        </w:numPr>
+      </w:pPr>
+      <w:r>
+        <w:t>Game stats popup</w:t>
+      </w:r>
+    </w:p>
+    <w:p>
+      <w:pPr>
+        <w:pStyle w:val="Akapitzlist"/>
+        <w:numPr>
+          <w:ilvl w:val="3"/>
+          <w:numId w:val="1"/>
+        </w:numPr>
+      </w:pPr>
+      <w:r>
+        <w:t>Ability to see the game</w:t>
+      </w:r>
+      <w:r>
+        <w:t xml:space="preserve"> (Priority 3 - optional)</w:t>
+      </w:r>
+    </w:p>
+    <w:p>
+      <w:pPr>
+        <w:pStyle w:val="Akapitzlist"/>
+        <w:numPr>
           <w:ilvl w:val="1"/>
           <w:numId w:val="1"/>
         </w:numPr>
       </w:pPr>
       <w:r>
-        <w:t>Game options popup/view</w:t>
+        <w:t>Login view</w:t>
       </w:r>
     </w:p>
     <w:p>
@@ -206,7 +338,7 @@
         </w:numPr>
       </w:pPr>
       <w:r>
-        <w:t>Gameplay UI</w:t>
+        <w:t>Register view</w:t>
       </w:r>
     </w:p>
     <w:p>
@@ -218,7 +350,31 @@
         </w:numPr>
       </w:pPr>
       <w:r>
-        <w:t>Chart</w:t>
+        <w:t>Check requirements on the fly</w:t>
+      </w:r>
+    </w:p>
+    <w:p>
+      <w:pPr>
+        <w:pStyle w:val="Akapitzlist"/>
+        <w:numPr>
+          <w:ilvl w:val="0"/>
+          <w:numId w:val="1"/>
+        </w:numPr>
+      </w:pPr>
+      <w:r>
+        <w:t>Backend development</w:t>
+      </w:r>
+    </w:p>
+    <w:p>
+      <w:pPr>
+        <w:pStyle w:val="Akapitzlist"/>
+        <w:numPr>
+          <w:ilvl w:val="1"/>
+          <w:numId w:val="1"/>
+        </w:numPr>
+      </w:pPr>
+      <w:r>
+        <w:t>Database</w:t>
       </w:r>
     </w:p>
     <w:p>
@@ -230,7 +386,7 @@
         </w:numPr>
       </w:pPr>
       <w:r>
-        <w:t>List of opened positions</w:t>
+        <w:t>Users</w:t>
       </w:r>
     </w:p>
     <w:p>
@@ -242,7 +398,7 @@
         </w:numPr>
       </w:pPr>
       <w:r>
-        <w:t>New option popup</w:t>
+        <w:t>Stocks</w:t>
       </w:r>
     </w:p>
     <w:p>
@@ -254,190 +410,10 @@
         </w:numPr>
       </w:pPr>
       <w:r>
-        <w:t xml:space="preserve">Time handling </w:t>
-      </w:r>
-    </w:p>
-    <w:p>
-      <w:pPr>
-        <w:pStyle w:val="Akapitzlist"/>
-        <w:numPr>
-          <w:ilvl w:val="2"/>
-          <w:numId w:val="1"/>
-        </w:numPr>
-      </w:pPr>
-      <w:r>
-        <w:t>Session stats view</w:t>
-      </w:r>
-    </w:p>
-    <w:p>
-      <w:pPr>
-        <w:pStyle w:val="Akapitzlist"/>
-        <w:numPr>
-          <w:ilvl w:val="1"/>
-          <w:numId w:val="1"/>
-        </w:numPr>
-      </w:pPr>
-      <w:r>
-        <w:t>User’s g</w:t>
-      </w:r>
-      <w:r>
-        <w:t>ames history view</w:t>
-      </w:r>
-      <w:r>
-        <w:t xml:space="preserve"> </w:t>
-      </w:r>
-      <w:r>
-        <w:t xml:space="preserve">(Priority </w:t>
-      </w:r>
-      <w:r>
-        <w:t>1</w:t>
-      </w:r>
-      <w:r>
-        <w:t xml:space="preserve"> - optional)</w:t>
-      </w:r>
-    </w:p>
-    <w:p>
-      <w:pPr>
-        <w:pStyle w:val="Akapitzlist"/>
-        <w:numPr>
-          <w:ilvl w:val="2"/>
-          <w:numId w:val="1"/>
-        </w:numPr>
-      </w:pPr>
-      <w:r>
-        <w:t>List of user’s games</w:t>
-      </w:r>
-    </w:p>
-    <w:p>
-      <w:pPr>
-        <w:pStyle w:val="Akapitzlist"/>
-        <w:numPr>
-          <w:ilvl w:val="3"/>
-          <w:numId w:val="1"/>
-        </w:numPr>
-      </w:pPr>
-      <w:r>
-        <w:t>Game stats popup</w:t>
-      </w:r>
-    </w:p>
-    <w:p>
-      <w:pPr>
-        <w:pStyle w:val="Akapitzlist"/>
-        <w:numPr>
-          <w:ilvl w:val="3"/>
-          <w:numId w:val="1"/>
-        </w:numPr>
-      </w:pPr>
-      <w:r>
-        <w:t>Ability to see the game</w:t>
-      </w:r>
-      <w:r>
-        <w:t xml:space="preserve"> </w:t>
-      </w:r>
-      <w:r>
-        <w:t xml:space="preserve">(Priority </w:t>
-      </w:r>
-      <w:r>
-        <w:t>3</w:t>
-      </w:r>
-      <w:r>
-        <w:t xml:space="preserve"> - optional)</w:t>
-      </w:r>
-    </w:p>
-    <w:p>
-      <w:pPr>
-        <w:pStyle w:val="Akapitzlist"/>
-        <w:numPr>
-          <w:ilvl w:val="1"/>
-          <w:numId w:val="1"/>
-        </w:numPr>
-      </w:pPr>
-      <w:r>
-        <w:t>Login view</w:t>
-      </w:r>
-    </w:p>
-    <w:p>
-      <w:pPr>
-        <w:pStyle w:val="Akapitzlist"/>
-        <w:numPr>
-          <w:ilvl w:val="1"/>
-          <w:numId w:val="1"/>
-        </w:numPr>
-      </w:pPr>
-      <w:r>
-        <w:t>Register view</w:t>
-      </w:r>
-    </w:p>
-    <w:p>
-      <w:pPr>
-        <w:pStyle w:val="Akapitzlist"/>
-        <w:numPr>
-          <w:ilvl w:val="2"/>
-          <w:numId w:val="1"/>
-        </w:numPr>
-      </w:pPr>
-      <w:r>
-        <w:t>Check requirements on the fly</w:t>
-      </w:r>
-    </w:p>
-    <w:p>
-      <w:pPr>
-        <w:pStyle w:val="Akapitzlist"/>
-        <w:numPr>
-          <w:ilvl w:val="0"/>
-          <w:numId w:val="1"/>
-        </w:numPr>
-      </w:pPr>
-      <w:r>
-        <w:t>Backend development</w:t>
-      </w:r>
-    </w:p>
-    <w:p>
-      <w:pPr>
-        <w:pStyle w:val="Akapitzlist"/>
-        <w:numPr>
-          <w:ilvl w:val="1"/>
-          <w:numId w:val="1"/>
-        </w:numPr>
-      </w:pPr>
-      <w:r>
-        <w:t>Database</w:t>
-      </w:r>
-    </w:p>
-    <w:p>
-      <w:pPr>
-        <w:pStyle w:val="Akapitzlist"/>
-        <w:numPr>
-          <w:ilvl w:val="2"/>
-          <w:numId w:val="1"/>
-        </w:numPr>
-      </w:pPr>
-      <w:r>
-        <w:t>Users</w:t>
-      </w:r>
-    </w:p>
-    <w:p>
-      <w:pPr>
-        <w:pStyle w:val="Akapitzlist"/>
-        <w:numPr>
-          <w:ilvl w:val="2"/>
-          <w:numId w:val="1"/>
-        </w:numPr>
-      </w:pPr>
-      <w:r>
-        <w:t>Stocks</w:t>
-      </w:r>
-    </w:p>
-    <w:p>
-      <w:pPr>
-        <w:pStyle w:val="Akapitzlist"/>
-        <w:numPr>
-          <w:ilvl w:val="2"/>
-          <w:numId w:val="1"/>
-        </w:numPr>
-      </w:pPr>
-      <w:r>
         <w:t>Favorite stocks</w:t>
+      </w:r>
+      <w:r>
+        <w:t xml:space="preserve"> (Priority 0 - optional)</w:t>
       </w:r>
     </w:p>
     <w:p>

</xml_diff>